<commit_message>
One more commit, after a lot of modifications
</commit_message>
<xml_diff>
--- a/details from speeches.docx
+++ b/details from speeches.docx
@@ -1,6 +1,6 @@
 
 <file path=word/document.xml><?xml version="1.0" encoding="utf-8"?>
-<w:document xmlns:wpc="http://schemas.microsoft.com/office/word/2010/wordprocessingCanvas" xmlns:cx="http://schemas.microsoft.com/office/drawing/2014/chartex" xmlns:mc="http://schemas.openxmlformats.org/markup-compatibility/2006" xmlns:o="urn:schemas-microsoft-com:office:office" xmlns:r="http://schemas.openxmlformats.org/officeDocument/2006/relationships" xmlns:m="http://schemas.openxmlformats.org/officeDocument/2006/math" xmlns:v="urn:schemas-microsoft-com:vml" xmlns:wp14="http://schemas.microsoft.com/office/word/2010/wordprocessingDrawing" xmlns:wp="http://schemas.openxmlformats.org/drawingml/2006/wordprocessingDrawing" xmlns:w10="urn:schemas-microsoft-com:office:word" xmlns:w="http://schemas.openxmlformats.org/wordprocessingml/2006/main" xmlns:w14="http://schemas.microsoft.com/office/word/2010/wordml" xmlns:w15="http://schemas.microsoft.com/office/word/2012/wordml" xmlns:w16se="http://schemas.microsoft.com/office/word/2015/wordml/symex" xmlns:wpg="http://schemas.microsoft.com/office/word/2010/wordprocessingGroup" xmlns:wpi="http://schemas.microsoft.com/office/word/2010/wordprocessingInk" xmlns:wne="http://schemas.microsoft.com/office/word/2006/wordml" xmlns:wps="http://schemas.microsoft.com/office/word/2010/wordprocessingShape" mc:Ignorable="w14 w15 w16se wp14">
+<w:document xmlns:wpc="http://schemas.microsoft.com/office/word/2010/wordprocessingCanvas" xmlns:cx="http://schemas.microsoft.com/office/drawing/2014/chartex" xmlns:cx1="http://schemas.microsoft.com/office/drawing/2015/9/8/chartex" xmlns:cx2="http://schemas.microsoft.com/office/drawing/2015/10/21/chartex" xmlns:cx3="http://schemas.microsoft.com/office/drawing/2016/5/9/chartex" xmlns:cx4="http://schemas.microsoft.com/office/drawing/2016/5/10/chartex" xmlns:cx5="http://schemas.microsoft.com/office/drawing/2016/5/11/chartex" xmlns:cx6="http://schemas.microsoft.com/office/drawing/2016/5/12/chartex" xmlns:cx7="http://schemas.microsoft.com/office/drawing/2016/5/13/chartex" xmlns:cx8="http://schemas.microsoft.com/office/drawing/2016/5/14/chartex" xmlns:mc="http://schemas.openxmlformats.org/markup-compatibility/2006" xmlns:aink="http://schemas.microsoft.com/office/drawing/2016/ink" xmlns:am3d="http://schemas.microsoft.com/office/drawing/2017/model3d" xmlns:o="urn:schemas-microsoft-com:office:office" xmlns:r="http://schemas.openxmlformats.org/officeDocument/2006/relationships" xmlns:m="http://schemas.openxmlformats.org/officeDocument/2006/math" xmlns:v="urn:schemas-microsoft-com:vml" xmlns:wp14="http://schemas.microsoft.com/office/word/2010/wordprocessingDrawing" xmlns:wp="http://schemas.openxmlformats.org/drawingml/2006/wordprocessingDrawing" xmlns:w10="urn:schemas-microsoft-com:office:word" xmlns:w="http://schemas.openxmlformats.org/wordprocessingml/2006/main" xmlns:w14="http://schemas.microsoft.com/office/word/2010/wordml" xmlns:w15="http://schemas.microsoft.com/office/word/2012/wordml" xmlns:w16cex="http://schemas.microsoft.com/office/word/2018/wordml/cex" xmlns:w16cid="http://schemas.microsoft.com/office/word/2016/wordml/cid" xmlns:w16="http://schemas.microsoft.com/office/word/2018/wordml" xmlns:w16se="http://schemas.microsoft.com/office/word/2015/wordml/symex" xmlns:wpg="http://schemas.microsoft.com/office/word/2010/wordprocessingGroup" xmlns:wpi="http://schemas.microsoft.com/office/word/2010/wordprocessingInk" xmlns:wne="http://schemas.microsoft.com/office/word/2006/wordml" xmlns:wps="http://schemas.microsoft.com/office/word/2010/wordprocessingShape" mc:Ignorable="w14 w15 w16se w16cid w16 w16cex wp14">
   <w:body>
     <w:p>
       <w:pPr>
@@ -292,32 +292,209 @@
       </w:pPr>
     </w:p>
     <w:p>
-      <w:r>
-        <w:rPr>
-          <w:b/>
+      <w:pPr>
+        <w:rPr>
+          <w:lang w:val="en-US"/>
+        </w:rPr>
+      </w:pPr>
+      <w:r>
+        <w:rPr>
+          <w:b/>
+          <w:bCs/>
+          <w:lang w:val="en-US"/>
+        </w:rPr>
+        <w:t xml:space="preserve">Spring Boot </w:t>
+      </w:r>
+      <w:r>
+        <w:rPr>
+          <w:lang w:val="en-US"/>
+        </w:rPr>
+        <w:t>= if there it is no Spring Web context, the spring will start and after that stop.</w:t>
+      </w:r>
+    </w:p>
+    <w:p>
+      <w:pPr>
+        <w:rPr>
+          <w:lang w:val="en-US"/>
+        </w:rPr>
+      </w:pPr>
+    </w:p>
+    <w:p>
+      <w:pPr>
+        <w:rPr>
+          <w:lang w:val="en-US"/>
+        </w:rPr>
+      </w:pPr>
+      <w:r>
+        <w:rPr>
+          <w:b/>
+          <w:bCs/>
+          <w:lang w:val="en-US"/>
+        </w:rPr>
+        <w:t xml:space="preserve">Toate aceste stereotipuri(@Controller, @Service) nu difera una de cealalta. </w:t>
+      </w:r>
+      <w:r>
+        <w:rPr>
+          <w:lang w:val="en-US"/>
+        </w:rPr>
+        <w:t xml:space="preserve">Singurul lucru este este ca acestea ii spun spring-ului ca sunt </w:t>
+      </w:r>
+      <w:r>
+        <w:rPr>
+          <w:b/>
+          <w:bCs/>
+          <w:lang w:val="en-US"/>
+        </w:rPr>
+        <w:t>Spring managed component</w:t>
+      </w:r>
+      <w:r>
+        <w:rPr>
+          <w:lang w:val="en-US"/>
+        </w:rPr>
+        <w:t>.</w:t>
+      </w:r>
+    </w:p>
+    <w:p>
+      <w:pPr>
+        <w:rPr>
+          <w:b/>
+          <w:bCs/>
+          <w:lang w:val="en-US"/>
+        </w:rPr>
+      </w:pPr>
+      <w:r>
+        <w:rPr>
+          <w:b/>
+          <w:bCs/>
+          <w:lang w:val="en-US"/>
+        </w:rPr>
+        <w:t>@Autowired =  iti leaga un field sa zicem de un bean.</w:t>
+      </w:r>
+    </w:p>
+    <w:p>
+      <w:pPr>
+        <w:rPr>
+          <w:b/>
+          <w:bCs/>
+          <w:lang w:val="en-US"/>
+        </w:rPr>
+      </w:pPr>
+      <w:r>
+        <w:rPr>
+          <w:b/>
+          <w:bCs/>
+          <w:lang w:val="en-US"/>
+        </w:rPr>
+        <w:t>@Qualifier = spune care Bean alege</w:t>
+      </w:r>
+    </w:p>
+    <w:p>
+      <w:pPr>
+        <w:rPr>
+          <w:b/>
+          <w:bCs/>
+          <w:lang w:val="en-GB"/>
+        </w:rPr>
+      </w:pPr>
+      <w:r>
+        <w:rPr>
+          <w:b/>
+          <w:bCs/>
+          <w:lang w:val="en-GB"/>
+        </w:rPr>
+        <w:t>@Primary = daca nu ai pus niciun Qualifier, foloseste automat Bean-ul care a</w:t>
+      </w:r>
+      <w:r>
+        <w:rPr>
+          <w:b/>
+          <w:bCs/>
+          <w:lang w:val="en-GB"/>
+        </w:rPr>
+        <w:t>re stereotipul @Primary</w:t>
+      </w:r>
+    </w:p>
+    <w:p>
+      <w:pPr>
+        <w:rPr>
+          <w:lang w:val="en-GB"/>
+        </w:rPr>
+      </w:pPr>
+      <w:r>
+        <w:rPr>
+          <w:b/>
+          <w:bCs/>
+          <w:lang w:val="en-GB"/>
+        </w:rPr>
+        <w:t xml:space="preserve">@Profile = </w:t>
+      </w:r>
+      <w:r>
+        <w:rPr>
+          <w:lang w:val="en-GB"/>
+        </w:rPr>
+        <w:t>o caracteristica din Spring Framework foarte puternica. Te ajuta sa iti controlezi aplicaia in medii de rulare diferite.</w:t>
+      </w:r>
+    </w:p>
+    <w:p>
+      <w:pPr>
+        <w:rPr>
+          <w:b/>
+          <w:bCs/>
+          <w:lang w:val="en-GB"/>
+        </w:rPr>
+      </w:pPr>
+      <w:r>
+        <w:rPr>
+          <w:b/>
+          <w:bCs/>
           <w:color w:val="FF0000"/>
-          <w:lang w:val="en-US"/>
-        </w:rPr>
-        <w:t>HTML</w:t>
-      </w:r>
-      <w:r>
-        <w:rPr>
-          <w:lang w:val="en-US"/>
-        </w:rPr>
-        <w:t xml:space="preserve"> it is a subset of </w:t>
-      </w:r>
-      <w:bookmarkStart w:id="0" w:name="_GoBack"/>
-      <w:bookmarkEnd w:id="0"/>
-    </w:p>
-    <w:p>
-      <w:pPr>
-        <w:rPr>
-          <w:lang w:val="en-US"/>
-        </w:rPr>
-      </w:pPr>
-      <w:r>
-        <w:rPr>
-          <w:lang w:val="en-US"/>
+          <w:lang w:val="en-GB"/>
+        </w:rPr>
+        <w:t xml:space="preserve">Implementation Naming </w:t>
+      </w:r>
+      <w:r>
+        <w:rPr>
+          <w:b/>
+          <w:bCs/>
+          <w:lang w:val="en-GB"/>
+        </w:rPr>
+        <w:t>=</w:t>
+      </w:r>
+    </w:p>
+    <w:p>
+      <w:pPr>
+        <w:pStyle w:val="ListParagraph"/>
+        <w:numPr>
+          <w:ilvl w:val="0"/>
+          <w:numId w:val="1"/>
+        </w:numPr>
+        <w:rPr>
+          <w:lang w:val="en-GB"/>
+        </w:rPr>
+      </w:pPr>
+      <w:r>
+        <w:rPr>
+          <w:lang w:val="en-GB"/>
+        </w:rPr>
+        <w:t xml:space="preserve">&lt; Interface Name &gt; + Impl </w:t>
+      </w:r>
+      <w:r>
+        <w:rPr>
+          <w:b/>
+          <w:bCs/>
+          <w:lang w:val="en-GB"/>
+        </w:rPr>
+        <w:t xml:space="preserve"> for a class that implements just one interface</w:t>
+      </w:r>
+    </w:p>
+    <w:p>
+      <w:pPr>
+        <w:rPr>
+          <w:lang w:val="en-GB"/>
+        </w:rPr>
+      </w:pPr>
+      <w:r>
+        <w:rPr>
+          <w:lang w:val="en-GB"/>
         </w:rPr>
         <w:t xml:space="preserve"> </w:t>
       </w:r>
@@ -332,8 +509,128 @@
 </w:document>
 </file>
 
+<file path=word/numbering.xml><?xml version="1.0" encoding="utf-8"?>
+<w:numbering xmlns:wpc="http://schemas.microsoft.com/office/word/2010/wordprocessingCanvas" xmlns:cx="http://schemas.microsoft.com/office/drawing/2014/chartex" xmlns:cx1="http://schemas.microsoft.com/office/drawing/2015/9/8/chartex" xmlns:cx2="http://schemas.microsoft.com/office/drawing/2015/10/21/chartex" xmlns:cx3="http://schemas.microsoft.com/office/drawing/2016/5/9/chartex" xmlns:cx4="http://schemas.microsoft.com/office/drawing/2016/5/10/chartex" xmlns:cx5="http://schemas.microsoft.com/office/drawing/2016/5/11/chartex" xmlns:cx6="http://schemas.microsoft.com/office/drawing/2016/5/12/chartex" xmlns:cx7="http://schemas.microsoft.com/office/drawing/2016/5/13/chartex" xmlns:cx8="http://schemas.microsoft.com/office/drawing/2016/5/14/chartex" xmlns:mc="http://schemas.openxmlformats.org/markup-compatibility/2006" xmlns:aink="http://schemas.microsoft.com/office/drawing/2016/ink" xmlns:am3d="http://schemas.microsoft.com/office/drawing/2017/model3d" xmlns:o="urn:schemas-microsoft-com:office:office" xmlns:r="http://schemas.openxmlformats.org/officeDocument/2006/relationships" xmlns:m="http://schemas.openxmlformats.org/officeDocument/2006/math" xmlns:v="urn:schemas-microsoft-com:vml" xmlns:wp14="http://schemas.microsoft.com/office/word/2010/wordprocessingDrawing" xmlns:wp="http://schemas.openxmlformats.org/drawingml/2006/wordprocessingDrawing" xmlns:w10="urn:schemas-microsoft-com:office:word" xmlns:w="http://schemas.openxmlformats.org/wordprocessingml/2006/main" xmlns:w14="http://schemas.microsoft.com/office/word/2010/wordml" xmlns:w15="http://schemas.microsoft.com/office/word/2012/wordml" xmlns:w16cex="http://schemas.microsoft.com/office/word/2018/wordml/cex" xmlns:w16cid="http://schemas.microsoft.com/office/word/2016/wordml/cid" xmlns:w16="http://schemas.microsoft.com/office/word/2018/wordml" xmlns:w16se="http://schemas.microsoft.com/office/word/2015/wordml/symex" xmlns:wpg="http://schemas.microsoft.com/office/word/2010/wordprocessingGroup" xmlns:wpi="http://schemas.microsoft.com/office/word/2010/wordprocessingInk" xmlns:wne="http://schemas.microsoft.com/office/word/2006/wordml" xmlns:wps="http://schemas.microsoft.com/office/word/2010/wordprocessingShape" mc:Ignorable="w14 w15 w16se w16cid w16 w16cex wp14">
+  <w:abstractNum w:abstractNumId="0" w15:restartNumberingAfterBreak="0">
+    <w:nsid w:val="5C4D2D7F"/>
+    <w:multiLevelType w:val="hybridMultilevel"/>
+    <w:tmpl w:val="D0667854"/>
+    <w:lvl w:ilvl="0" w:tplc="93EC4F70">
+      <w:numFmt w:val="bullet"/>
+      <w:lvlText w:val="-"/>
+      <w:lvlJc w:val="left"/>
+      <w:pPr>
+        <w:ind w:left="720" w:hanging="360"/>
+      </w:pPr>
+      <w:rPr>
+        <w:rFonts w:ascii="Calibri" w:eastAsiaTheme="minorHAnsi" w:hAnsi="Calibri" w:cs="Calibri" w:hint="default"/>
+      </w:rPr>
+    </w:lvl>
+    <w:lvl w:ilvl="1" w:tplc="08090003" w:tentative="1">
+      <w:start w:val="1"/>
+      <w:numFmt w:val="bullet"/>
+      <w:lvlText w:val="o"/>
+      <w:lvlJc w:val="left"/>
+      <w:pPr>
+        <w:ind w:left="1440" w:hanging="360"/>
+      </w:pPr>
+      <w:rPr>
+        <w:rFonts w:ascii="Courier New" w:hAnsi="Courier New" w:cs="Courier New" w:hint="default"/>
+      </w:rPr>
+    </w:lvl>
+    <w:lvl w:ilvl="2" w:tplc="08090005" w:tentative="1">
+      <w:start w:val="1"/>
+      <w:numFmt w:val="bullet"/>
+      <w:lvlText w:val=""/>
+      <w:lvlJc w:val="left"/>
+      <w:pPr>
+        <w:ind w:left="2160" w:hanging="360"/>
+      </w:pPr>
+      <w:rPr>
+        <w:rFonts w:ascii="Wingdings" w:hAnsi="Wingdings" w:hint="default"/>
+      </w:rPr>
+    </w:lvl>
+    <w:lvl w:ilvl="3" w:tplc="08090001" w:tentative="1">
+      <w:start w:val="1"/>
+      <w:numFmt w:val="bullet"/>
+      <w:lvlText w:val=""/>
+      <w:lvlJc w:val="left"/>
+      <w:pPr>
+        <w:ind w:left="2880" w:hanging="360"/>
+      </w:pPr>
+      <w:rPr>
+        <w:rFonts w:ascii="Symbol" w:hAnsi="Symbol" w:hint="default"/>
+      </w:rPr>
+    </w:lvl>
+    <w:lvl w:ilvl="4" w:tplc="08090003" w:tentative="1">
+      <w:start w:val="1"/>
+      <w:numFmt w:val="bullet"/>
+      <w:lvlText w:val="o"/>
+      <w:lvlJc w:val="left"/>
+      <w:pPr>
+        <w:ind w:left="3600" w:hanging="360"/>
+      </w:pPr>
+      <w:rPr>
+        <w:rFonts w:ascii="Courier New" w:hAnsi="Courier New" w:cs="Courier New" w:hint="default"/>
+      </w:rPr>
+    </w:lvl>
+    <w:lvl w:ilvl="5" w:tplc="08090005" w:tentative="1">
+      <w:start w:val="1"/>
+      <w:numFmt w:val="bullet"/>
+      <w:lvlText w:val=""/>
+      <w:lvlJc w:val="left"/>
+      <w:pPr>
+        <w:ind w:left="4320" w:hanging="360"/>
+      </w:pPr>
+      <w:rPr>
+        <w:rFonts w:ascii="Wingdings" w:hAnsi="Wingdings" w:hint="default"/>
+      </w:rPr>
+    </w:lvl>
+    <w:lvl w:ilvl="6" w:tplc="08090001" w:tentative="1">
+      <w:start w:val="1"/>
+      <w:numFmt w:val="bullet"/>
+      <w:lvlText w:val=""/>
+      <w:lvlJc w:val="left"/>
+      <w:pPr>
+        <w:ind w:left="5040" w:hanging="360"/>
+      </w:pPr>
+      <w:rPr>
+        <w:rFonts w:ascii="Symbol" w:hAnsi="Symbol" w:hint="default"/>
+      </w:rPr>
+    </w:lvl>
+    <w:lvl w:ilvl="7" w:tplc="08090003" w:tentative="1">
+      <w:start w:val="1"/>
+      <w:numFmt w:val="bullet"/>
+      <w:lvlText w:val="o"/>
+      <w:lvlJc w:val="left"/>
+      <w:pPr>
+        <w:ind w:left="5760" w:hanging="360"/>
+      </w:pPr>
+      <w:rPr>
+        <w:rFonts w:ascii="Courier New" w:hAnsi="Courier New" w:cs="Courier New" w:hint="default"/>
+      </w:rPr>
+    </w:lvl>
+    <w:lvl w:ilvl="8" w:tplc="08090005" w:tentative="1">
+      <w:start w:val="1"/>
+      <w:numFmt w:val="bullet"/>
+      <w:lvlText w:val=""/>
+      <w:lvlJc w:val="left"/>
+      <w:pPr>
+        <w:ind w:left="6480" w:hanging="360"/>
+      </w:pPr>
+      <w:rPr>
+        <w:rFonts w:ascii="Wingdings" w:hAnsi="Wingdings" w:hint="default"/>
+      </w:rPr>
+    </w:lvl>
+  </w:abstractNum>
+  <w:num w:numId="1">
+    <w:abstractNumId w:val="0"/>
+  </w:num>
+</w:numbering>
+</file>
+
 <file path=word/styles.xml><?xml version="1.0" encoding="utf-8"?>
-<w:styles xmlns:mc="http://schemas.openxmlformats.org/markup-compatibility/2006" xmlns:r="http://schemas.openxmlformats.org/officeDocument/2006/relationships" xmlns:w="http://schemas.openxmlformats.org/wordprocessingml/2006/main" xmlns:w14="http://schemas.microsoft.com/office/word/2010/wordml" xmlns:w15="http://schemas.microsoft.com/office/word/2012/wordml" xmlns:w16se="http://schemas.microsoft.com/office/word/2015/wordml/symex" mc:Ignorable="w14 w15 w16se">
+<w:styles xmlns:mc="http://schemas.openxmlformats.org/markup-compatibility/2006" xmlns:r="http://schemas.openxmlformats.org/officeDocument/2006/relationships" xmlns:w="http://schemas.openxmlformats.org/wordprocessingml/2006/main" xmlns:w14="http://schemas.microsoft.com/office/word/2010/wordml" xmlns:w15="http://schemas.microsoft.com/office/word/2012/wordml" xmlns:w16cex="http://schemas.microsoft.com/office/word/2018/wordml/cex" xmlns:w16cid="http://schemas.microsoft.com/office/word/2016/wordml/cid" xmlns:w16="http://schemas.microsoft.com/office/word/2018/wordml" xmlns:w16se="http://schemas.microsoft.com/office/word/2015/wordml/symex" mc:Ignorable="w14 w15 w16se w16cid w16 w16cex">
   <w:docDefaults>
     <w:rPrDefault>
       <w:rPr>
@@ -349,7 +646,7 @@
       </w:pPr>
     </w:pPrDefault>
   </w:docDefaults>
-  <w:latentStyles w:defLockedState="0" w:defUIPriority="99" w:defSemiHidden="0" w:defUnhideWhenUsed="0" w:defQFormat="0" w:count="371">
+  <w:latentStyles w:defLockedState="0" w:defUIPriority="99" w:defSemiHidden="0" w:defUnhideWhenUsed="0" w:defQFormat="0" w:count="376">
     <w:lsdException w:name="Normal" w:uiPriority="0" w:qFormat="1"/>
     <w:lsdException w:name="heading 1" w:uiPriority="9" w:qFormat="1"/>
     <w:lsdException w:name="heading 2" w:semiHidden="1" w:uiPriority="9" w:unhideWhenUsed="1" w:qFormat="1"/>
@@ -721,6 +1018,11 @@
     <w:lsdException w:name="List Table 5 Dark Accent 6" w:uiPriority="50"/>
     <w:lsdException w:name="List Table 6 Colorful Accent 6" w:uiPriority="51"/>
     <w:lsdException w:name="List Table 7 Colorful Accent 6" w:uiPriority="52"/>
+    <w:lsdException w:name="Mention" w:semiHidden="1" w:unhideWhenUsed="1"/>
+    <w:lsdException w:name="Smart Hyperlink" w:semiHidden="1" w:unhideWhenUsed="1"/>
+    <w:lsdException w:name="Hashtag" w:semiHidden="1" w:unhideWhenUsed="1"/>
+    <w:lsdException w:name="Unresolved Mention" w:semiHidden="1" w:unhideWhenUsed="1"/>
+    <w:lsdException w:name="Smart Link" w:semiHidden="1" w:unhideWhenUsed="1"/>
   </w:latentStyles>
   <w:style w:type="paragraph" w:default="1" w:styleId="Normal">
     <w:name w:val="Normal"/>
@@ -756,6 +1058,17 @@
     <w:uiPriority w:val="99"/>
     <w:semiHidden/>
     <w:unhideWhenUsed/>
+  </w:style>
+  <w:style w:type="paragraph" w:styleId="ListParagraph">
+    <w:name w:val="List Paragraph"/>
+    <w:basedOn w:val="Normal"/>
+    <w:uiPriority w:val="34"/>
+    <w:qFormat/>
+    <w:rsid w:val="002948A5"/>
+    <w:pPr>
+      <w:ind w:left="720"/>
+      <w:contextualSpacing/>
+    </w:pPr>
   </w:style>
 </w:styles>
 </file>

</xml_diff>

<commit_message>
Added from PC, before the MVC Spring chapter
</commit_message>
<xml_diff>
--- a/details from speeches.docx
+++ b/details from speeches.docx
@@ -1286,6 +1286,79 @@
           <w:lang w:val="en-GB"/>
         </w:rPr>
         <w:t xml:space="preserve"> este initializat.</w:t>
+      </w:r>
+    </w:p>
+    <w:p>
+      <w:pPr>
+        <w:spacing w:line="240" w:lineRule="auto"/>
+        <w:rPr>
+          <w:sz w:val="28"/>
+          <w:szCs w:val="28"/>
+          <w:lang w:val="en-GB"/>
+        </w:rPr>
+      </w:pPr>
+    </w:p>
+    <w:p>
+      <w:pPr>
+        <w:spacing w:line="240" w:lineRule="auto"/>
+        <w:rPr>
+          <w:sz w:val="28"/>
+          <w:szCs w:val="28"/>
+          <w:lang w:val="en-GB"/>
+        </w:rPr>
+      </w:pPr>
+      <w:r>
+        <w:rPr>
+          <w:color w:val="FF0000"/>
+          <w:sz w:val="28"/>
+          <w:szCs w:val="28"/>
+          <w:lang w:val="en-GB"/>
+        </w:rPr>
+        <w:t>${}</w:t>
+      </w:r>
+      <w:r>
+        <w:rPr>
+          <w:color w:val="FF0000"/>
+          <w:sz w:val="28"/>
+          <w:szCs w:val="28"/>
+          <w:lang w:val="en-GB"/>
+        </w:rPr>
+        <w:t xml:space="preserve"> </w:t>
+      </w:r>
+      <w:r>
+        <w:rPr>
+          <w:sz w:val="28"/>
+          <w:szCs w:val="28"/>
+          <w:lang w:val="en-GB"/>
+        </w:rPr>
+        <w:t xml:space="preserve"> = Spring expression language</w:t>
+      </w:r>
+    </w:p>
+    <w:p>
+      <w:pPr>
+        <w:spacing w:line="240" w:lineRule="auto"/>
+        <w:rPr>
+          <w:sz w:val="28"/>
+          <w:szCs w:val="28"/>
+          <w:lang w:val="en-GB"/>
+        </w:rPr>
+      </w:pPr>
+      <w:r>
+        <w:rPr>
+          <w:color w:val="FF0000"/>
+          <w:sz w:val="28"/>
+          <w:szCs w:val="28"/>
+          <w:lang w:val="en-GB"/>
+        </w:rPr>
+        <w:t>YAML</w:t>
+      </w:r>
+      <w:r>
+        <w:rPr>
+          <w:sz w:val="28"/>
+          <w:szCs w:val="28"/>
+          <w:lang w:val="en-GB"/>
+        </w:rPr>
+        <w:t xml:space="preserve">  = yet another markup language</w:t>
       </w:r>
     </w:p>
     <w:sectPr>

</xml_diff>

<commit_message>
From PC on 131 video
</commit_message>
<xml_diff>
--- a/details from speeches.docx
+++ b/details from speeches.docx
@@ -1,6 +1,6 @@
 
 <file path=word/document.xml><?xml version="1.0" encoding="utf-8"?>
-<w:document xmlns:wpc="http://schemas.microsoft.com/office/word/2010/wordprocessingCanvas" xmlns:cx="http://schemas.microsoft.com/office/drawing/2014/chartex" xmlns:cx1="http://schemas.microsoft.com/office/drawing/2015/9/8/chartex" xmlns:cx2="http://schemas.microsoft.com/office/drawing/2015/10/21/chartex" xmlns:cx3="http://schemas.microsoft.com/office/drawing/2016/5/9/chartex" xmlns:cx4="http://schemas.microsoft.com/office/drawing/2016/5/10/chartex" xmlns:cx5="http://schemas.microsoft.com/office/drawing/2016/5/11/chartex" xmlns:cx6="http://schemas.microsoft.com/office/drawing/2016/5/12/chartex" xmlns:cx7="http://schemas.microsoft.com/office/drawing/2016/5/13/chartex" xmlns:cx8="http://schemas.microsoft.com/office/drawing/2016/5/14/chartex" xmlns:mc="http://schemas.openxmlformats.org/markup-compatibility/2006" xmlns:aink="http://schemas.microsoft.com/office/drawing/2016/ink" xmlns:am3d="http://schemas.microsoft.com/office/drawing/2017/model3d" xmlns:o="urn:schemas-microsoft-com:office:office" xmlns:r="http://schemas.openxmlformats.org/officeDocument/2006/relationships" xmlns:m="http://schemas.openxmlformats.org/officeDocument/2006/math" xmlns:v="urn:schemas-microsoft-com:vml" xmlns:wp14="http://schemas.microsoft.com/office/word/2010/wordprocessingDrawing" xmlns:wp="http://schemas.openxmlformats.org/drawingml/2006/wordprocessingDrawing" xmlns:w10="urn:schemas-microsoft-com:office:word" xmlns:w="http://schemas.openxmlformats.org/wordprocessingml/2006/main" xmlns:w14="http://schemas.microsoft.com/office/word/2010/wordml" xmlns:w15="http://schemas.microsoft.com/office/word/2012/wordml" xmlns:w16cid="http://schemas.microsoft.com/office/word/2016/wordml/cid" xmlns:w16se="http://schemas.microsoft.com/office/word/2015/wordml/symex" xmlns:wpg="http://schemas.microsoft.com/office/word/2010/wordprocessingGroup" xmlns:wpi="http://schemas.microsoft.com/office/word/2010/wordprocessingInk" xmlns:wne="http://schemas.microsoft.com/office/word/2006/wordml" xmlns:wps="http://schemas.microsoft.com/office/word/2010/wordprocessingShape" mc:Ignorable="w14 w15 w16se w16cid wp14">
+<w:document xmlns:wpc="http://schemas.microsoft.com/office/word/2010/wordprocessingCanvas" xmlns:cx="http://schemas.microsoft.com/office/drawing/2014/chartex" xmlns:cx1="http://schemas.microsoft.com/office/drawing/2015/9/8/chartex" xmlns:cx2="http://schemas.microsoft.com/office/drawing/2015/10/21/chartex" xmlns:cx3="http://schemas.microsoft.com/office/drawing/2016/5/9/chartex" xmlns:cx4="http://schemas.microsoft.com/office/drawing/2016/5/10/chartex" xmlns:cx5="http://schemas.microsoft.com/office/drawing/2016/5/11/chartex" xmlns:cx6="http://schemas.microsoft.com/office/drawing/2016/5/12/chartex" xmlns:cx7="http://schemas.microsoft.com/office/drawing/2016/5/13/chartex" xmlns:cx8="http://schemas.microsoft.com/office/drawing/2016/5/14/chartex" xmlns:mc="http://schemas.openxmlformats.org/markup-compatibility/2006" xmlns:aink="http://schemas.microsoft.com/office/drawing/2016/ink" xmlns:am3d="http://schemas.microsoft.com/office/drawing/2017/model3d" xmlns:o="urn:schemas-microsoft-com:office:office" xmlns:r="http://schemas.openxmlformats.org/officeDocument/2006/relationships" xmlns:m="http://schemas.openxmlformats.org/officeDocument/2006/math" xmlns:v="urn:schemas-microsoft-com:vml" xmlns:wp14="http://schemas.microsoft.com/office/word/2010/wordprocessingDrawing" xmlns:wp="http://schemas.openxmlformats.org/drawingml/2006/wordprocessingDrawing" xmlns:w10="urn:schemas-microsoft-com:office:word" xmlns:w="http://schemas.openxmlformats.org/wordprocessingml/2006/main" xmlns:w14="http://schemas.microsoft.com/office/word/2010/wordml" xmlns:w15="http://schemas.microsoft.com/office/word/2012/wordml" xmlns:w16cex="http://schemas.microsoft.com/office/word/2018/wordml/cex" xmlns:w16cid="http://schemas.microsoft.com/office/word/2016/wordml/cid" xmlns:w16="http://schemas.microsoft.com/office/word/2018/wordml" xmlns:w16se="http://schemas.microsoft.com/office/word/2015/wordml/symex" xmlns:wpg="http://schemas.microsoft.com/office/word/2010/wordprocessingGroup" xmlns:wpi="http://schemas.microsoft.com/office/word/2010/wordprocessingInk" xmlns:wne="http://schemas.microsoft.com/office/word/2006/wordml" xmlns:wps="http://schemas.microsoft.com/office/word/2010/wordprocessingShape" mc:Ignorable="w14 w15 w16se w16cid w16 w16cex wp14">
   <w:body>
     <w:p>
       <w:pPr>
@@ -1521,8 +1521,55 @@
         </w:rPr>
         <w:t>.</w:t>
       </w:r>
-      <w:bookmarkStart w:id="0" w:name="_GoBack"/>
-      <w:bookmarkEnd w:id="0"/>
+    </w:p>
+    <w:p>
+      <w:pPr>
+        <w:spacing w:line="240" w:lineRule="auto"/>
+        <w:rPr>
+          <w:color w:val="000000" w:themeColor="text1"/>
+          <w:sz w:val="26"/>
+          <w:szCs w:val="26"/>
+          <w:lang w:val="en-GB"/>
+        </w:rPr>
+      </w:pPr>
+      <w:r>
+        <w:rPr>
+          <w:b/>
+          <w:bCs/>
+          <w:color w:val="FF0000"/>
+          <w:sz w:val="28"/>
+          <w:szCs w:val="28"/>
+          <w:lang w:val="en-GB"/>
+        </w:rPr>
+        <w:t>JHipster</w:t>
+      </w:r>
+      <w:r>
+        <w:rPr>
+          <w:color w:val="FF0000"/>
+          <w:sz w:val="28"/>
+          <w:szCs w:val="28"/>
+          <w:lang w:val="en-GB"/>
+        </w:rPr>
+        <w:t xml:space="preserve"> </w:t>
+      </w:r>
+      <w:r>
+        <w:rPr>
+          <w:color w:val="000000" w:themeColor="text1"/>
+          <w:sz w:val="28"/>
+          <w:szCs w:val="28"/>
+          <w:lang w:val="en-GB"/>
+        </w:rPr>
+        <w:t xml:space="preserve"> = </w:t>
+      </w:r>
+      <w:r>
+        <w:rPr>
+          <w:color w:val="000000" w:themeColor="text1"/>
+          <w:sz w:val="26"/>
+          <w:szCs w:val="26"/>
+          <w:lang w:val="en-GB"/>
+        </w:rPr>
+        <w:t>code generator project, built around AngularJS and SpringBoot</w:t>
+      </w:r>
     </w:p>
     <w:sectPr>
       <w:pgSz w:w="12240" w:h="15840"/>
@@ -1535,7 +1582,7 @@
 </file>
 
 <file path=word/numbering.xml><?xml version="1.0" encoding="utf-8"?>
-<w:numbering xmlns:wpc="http://schemas.microsoft.com/office/word/2010/wordprocessingCanvas" xmlns:cx="http://schemas.microsoft.com/office/drawing/2014/chartex" xmlns:cx1="http://schemas.microsoft.com/office/drawing/2015/9/8/chartex" xmlns:cx2="http://schemas.microsoft.com/office/drawing/2015/10/21/chartex" xmlns:cx3="http://schemas.microsoft.com/office/drawing/2016/5/9/chartex" xmlns:cx4="http://schemas.microsoft.com/office/drawing/2016/5/10/chartex" xmlns:cx5="http://schemas.microsoft.com/office/drawing/2016/5/11/chartex" xmlns:cx6="http://schemas.microsoft.com/office/drawing/2016/5/12/chartex" xmlns:cx7="http://schemas.microsoft.com/office/drawing/2016/5/13/chartex" xmlns:cx8="http://schemas.microsoft.com/office/drawing/2016/5/14/chartex" xmlns:mc="http://schemas.openxmlformats.org/markup-compatibility/2006" xmlns:aink="http://schemas.microsoft.com/office/drawing/2016/ink" xmlns:am3d="http://schemas.microsoft.com/office/drawing/2017/model3d" xmlns:o="urn:schemas-microsoft-com:office:office" xmlns:r="http://schemas.openxmlformats.org/officeDocument/2006/relationships" xmlns:m="http://schemas.openxmlformats.org/officeDocument/2006/math" xmlns:v="urn:schemas-microsoft-com:vml" xmlns:wp14="http://schemas.microsoft.com/office/word/2010/wordprocessingDrawing" xmlns:wp="http://schemas.openxmlformats.org/drawingml/2006/wordprocessingDrawing" xmlns:w10="urn:schemas-microsoft-com:office:word" xmlns:w="http://schemas.openxmlformats.org/wordprocessingml/2006/main" xmlns:w14="http://schemas.microsoft.com/office/word/2010/wordml" xmlns:w15="http://schemas.microsoft.com/office/word/2012/wordml" xmlns:w16cid="http://schemas.microsoft.com/office/word/2016/wordml/cid" xmlns:w16se="http://schemas.microsoft.com/office/word/2015/wordml/symex" xmlns:wpg="http://schemas.microsoft.com/office/word/2010/wordprocessingGroup" xmlns:wpi="http://schemas.microsoft.com/office/word/2010/wordprocessingInk" xmlns:wne="http://schemas.microsoft.com/office/word/2006/wordml" xmlns:wps="http://schemas.microsoft.com/office/word/2010/wordprocessingShape" mc:Ignorable="w14 w15 w16se w16cid wp14">
+<w:numbering xmlns:wpc="http://schemas.microsoft.com/office/word/2010/wordprocessingCanvas" xmlns:cx="http://schemas.microsoft.com/office/drawing/2014/chartex" xmlns:cx1="http://schemas.microsoft.com/office/drawing/2015/9/8/chartex" xmlns:cx2="http://schemas.microsoft.com/office/drawing/2015/10/21/chartex" xmlns:cx3="http://schemas.microsoft.com/office/drawing/2016/5/9/chartex" xmlns:cx4="http://schemas.microsoft.com/office/drawing/2016/5/10/chartex" xmlns:cx5="http://schemas.microsoft.com/office/drawing/2016/5/11/chartex" xmlns:cx6="http://schemas.microsoft.com/office/drawing/2016/5/12/chartex" xmlns:cx7="http://schemas.microsoft.com/office/drawing/2016/5/13/chartex" xmlns:cx8="http://schemas.microsoft.com/office/drawing/2016/5/14/chartex" xmlns:mc="http://schemas.openxmlformats.org/markup-compatibility/2006" xmlns:aink="http://schemas.microsoft.com/office/drawing/2016/ink" xmlns:am3d="http://schemas.microsoft.com/office/drawing/2017/model3d" xmlns:o="urn:schemas-microsoft-com:office:office" xmlns:r="http://schemas.openxmlformats.org/officeDocument/2006/relationships" xmlns:m="http://schemas.openxmlformats.org/officeDocument/2006/math" xmlns:v="urn:schemas-microsoft-com:vml" xmlns:wp14="http://schemas.microsoft.com/office/word/2010/wordprocessingDrawing" xmlns:wp="http://schemas.openxmlformats.org/drawingml/2006/wordprocessingDrawing" xmlns:w10="urn:schemas-microsoft-com:office:word" xmlns:w="http://schemas.openxmlformats.org/wordprocessingml/2006/main" xmlns:w14="http://schemas.microsoft.com/office/word/2010/wordml" xmlns:w15="http://schemas.microsoft.com/office/word/2012/wordml" xmlns:w16cex="http://schemas.microsoft.com/office/word/2018/wordml/cex" xmlns:w16cid="http://schemas.microsoft.com/office/word/2016/wordml/cid" xmlns:w16="http://schemas.microsoft.com/office/word/2018/wordml" xmlns:w16se="http://schemas.microsoft.com/office/word/2015/wordml/symex" xmlns:wpg="http://schemas.microsoft.com/office/word/2010/wordprocessingGroup" xmlns:wpi="http://schemas.microsoft.com/office/word/2010/wordprocessingInk" xmlns:wne="http://schemas.microsoft.com/office/word/2006/wordml" xmlns:wps="http://schemas.microsoft.com/office/word/2010/wordprocessingShape" mc:Ignorable="w14 w15 w16se w16cid w16 w16cex wp14">
   <w:abstractNum w:abstractNumId="0" w15:restartNumberingAfterBreak="0">
     <w:nsid w:val="5C4D2D7F"/>
     <w:multiLevelType w:val="hybridMultilevel"/>
@@ -1655,7 +1702,7 @@
 </file>
 
 <file path=word/styles.xml><?xml version="1.0" encoding="utf-8"?>
-<w:styles xmlns:mc="http://schemas.openxmlformats.org/markup-compatibility/2006" xmlns:r="http://schemas.openxmlformats.org/officeDocument/2006/relationships" xmlns:w="http://schemas.openxmlformats.org/wordprocessingml/2006/main" xmlns:w14="http://schemas.microsoft.com/office/word/2010/wordml" xmlns:w15="http://schemas.microsoft.com/office/word/2012/wordml" xmlns:w16cid="http://schemas.microsoft.com/office/word/2016/wordml/cid" xmlns:w16se="http://schemas.microsoft.com/office/word/2015/wordml/symex" mc:Ignorable="w14 w15 w16se w16cid">
+<w:styles xmlns:mc="http://schemas.openxmlformats.org/markup-compatibility/2006" xmlns:r="http://schemas.openxmlformats.org/officeDocument/2006/relationships" xmlns:w="http://schemas.openxmlformats.org/wordprocessingml/2006/main" xmlns:w14="http://schemas.microsoft.com/office/word/2010/wordml" xmlns:w15="http://schemas.microsoft.com/office/word/2012/wordml" xmlns:w16cex="http://schemas.microsoft.com/office/word/2018/wordml/cex" xmlns:w16cid="http://schemas.microsoft.com/office/word/2016/wordml/cid" xmlns:w16="http://schemas.microsoft.com/office/word/2018/wordml" xmlns:w16se="http://schemas.microsoft.com/office/word/2015/wordml/symex" mc:Ignorable="w14 w15 w16se w16cid w16 w16cex">
   <w:docDefaults>
     <w:rPrDefault>
       <w:rPr>

</xml_diff>